<commit_message>
changement sur la doc
</commit_message>
<xml_diff>
--- a/git commands.docx
+++ b/git commands.docx
@@ -7,8 +7,13 @@
         <w:pStyle w:val="Titre"/>
       </w:pPr>
       <w:r>
-        <w:t>Git commands</w:t>
-      </w:r>
+        <w:t xml:space="preserve">Git </w:t>
+      </w:r>
+      <w:proofErr w:type="spellStart"/>
+      <w:r>
+        <w:t>commands</w:t>
+      </w:r>
+      <w:proofErr w:type="spellEnd"/>
     </w:p>
     <w:p>
       <w:r>
@@ -27,26 +32,877 @@
     <w:p/>
     <w:p>
       <w:r>
-        <w:t>Git init : initialise un nouveau dépôt</w:t>
-      </w:r>
-    </w:p>
-    <w:p>
-      <w:r>
-        <w:t>Git add &lt;file&gt; : ajoute un fichier sur l’index</w:t>
-      </w:r>
-    </w:p>
-    <w:p>
-      <w:r>
-        <w:t>Git status : affichage de l’état actuel du depot local</w:t>
-      </w:r>
-    </w:p>
-    <w:p>
-      <w:r>
-        <w:t>Git diff : affichage des changements sur le depot locale</w:t>
+        <w:t xml:space="preserve">Git </w:t>
+      </w:r>
+      <w:proofErr w:type="spellStart"/>
+      <w:r>
+        <w:t>init</w:t>
+      </w:r>
+      <w:proofErr w:type="spellEnd"/>
+      <w:r>
+        <w:t> : initialise un nouveau dépôt</w:t>
+      </w:r>
+    </w:p>
+    <w:p>
+      <w:r>
+        <w:t xml:space="preserve">Git </w:t>
+      </w:r>
+      <w:proofErr w:type="spellStart"/>
+      <w:r>
+        <w:t>add</w:t>
+      </w:r>
+      <w:proofErr w:type="spellEnd"/>
+      <w:r>
+        <w:t xml:space="preserve"> &lt;file&gt; : ajoute un fichier sur l’index</w:t>
+      </w:r>
+    </w:p>
+    <w:p>
+      <w:r>
+        <w:t xml:space="preserve">Git </w:t>
+      </w:r>
+      <w:proofErr w:type="spellStart"/>
+      <w:r>
+        <w:t>status</w:t>
+      </w:r>
+      <w:proofErr w:type="spellEnd"/>
+      <w:r>
+        <w:t xml:space="preserve"> : affichage de l’état actuel du </w:t>
+      </w:r>
+      <w:proofErr w:type="spellStart"/>
+      <w:r>
+        <w:t>depot</w:t>
+      </w:r>
+      <w:proofErr w:type="spellEnd"/>
+      <w:r>
+        <w:t xml:space="preserve"> local</w:t>
+      </w:r>
+    </w:p>
+    <w:p>
+      <w:r>
+        <w:t xml:space="preserve">Git </w:t>
+      </w:r>
+      <w:proofErr w:type="spellStart"/>
+      <w:r>
+        <w:t>diff</w:t>
+      </w:r>
+      <w:proofErr w:type="spellEnd"/>
+      <w:r>
+        <w:t xml:space="preserve"> : affichage des changements sur le </w:t>
+      </w:r>
+      <w:proofErr w:type="spellStart"/>
+      <w:r>
+        <w:t>depot</w:t>
+      </w:r>
+      <w:proofErr w:type="spellEnd"/>
+      <w:r>
+        <w:t xml:space="preserve"> locale</w:t>
+      </w:r>
+    </w:p>
+    <w:p/>
+    <w:p>
+      <w:r>
+        <w:t>Git commit –</w:t>
+      </w:r>
+      <w:proofErr w:type="spellStart"/>
+      <w:r>
+        <w:t>am</w:t>
+      </w:r>
+      <w:proofErr w:type="spellEnd"/>
+      <w:r>
+        <w:t xml:space="preserve"> « message » : commit des fichiers et changement du </w:t>
+      </w:r>
+      <w:proofErr w:type="spellStart"/>
+      <w:r>
+        <w:t>depot</w:t>
+      </w:r>
+      <w:proofErr w:type="spellEnd"/>
+      <w:r>
+        <w:t xml:space="preserve"> local</w:t>
+      </w:r>
+    </w:p>
+    <w:p>
+      <w:pPr>
+        <w:rPr>
+          <w:color w:val="444444"/>
+          <w:lang w:val="en-US"/>
+        </w:rPr>
+      </w:pPr>
+      <w:proofErr w:type="spellStart"/>
+      <w:proofErr w:type="gramStart"/>
+      <w:r>
+        <w:rPr>
+          <w:color w:val="444444"/>
+          <w:lang w:val="en-US"/>
+        </w:rPr>
+        <w:t>git</w:t>
+      </w:r>
+      <w:proofErr w:type="spellEnd"/>
+      <w:proofErr w:type="gramEnd"/>
+      <w:r>
+        <w:rPr>
+          <w:color w:val="444444"/>
+          <w:lang w:val="en-US"/>
+        </w:rPr>
+        <w:t xml:space="preserve"> remote add EXAMPLE </w:t>
+      </w:r>
+      <w:hyperlink r:id="rId5" w:history="1">
+        <w:r>
+          <w:rPr>
+            <w:rStyle w:val="Lienhypertexte"/>
+            <w:lang w:val="en-US"/>
+          </w:rPr>
+          <w:t>https://username@github.com/username/git_example.git</w:t>
+        </w:r>
+      </w:hyperlink>
+    </w:p>
+    <w:p>
+      <w:pPr>
+        <w:rPr>
+          <w:rFonts w:ascii="Consolas" w:hAnsi="Consolas" w:cs="Courier New"/>
+          <w:color w:val="242729"/>
+          <w:sz w:val="20"/>
+          <w:szCs w:val="20"/>
+          <w:shd w:val="clear" w:color="auto" w:fill="EFF0F1"/>
+          <w:lang w:val="en-US"/>
+        </w:rPr>
+      </w:pPr>
+      <w:proofErr w:type="gramStart"/>
+      <w:r>
+        <w:rPr>
+          <w:color w:val="444444"/>
+          <w:lang w:val="en-US"/>
+        </w:rPr>
+        <w:t>use</w:t>
+      </w:r>
+      <w:proofErr w:type="gramEnd"/>
+      <w:r>
+        <w:rPr>
+          <w:color w:val="444444"/>
+          <w:lang w:val="en-US"/>
+        </w:rPr>
+        <w:t xml:space="preserve"> </w:t>
+      </w:r>
+      <w:proofErr w:type="spellStart"/>
+      <w:r>
+        <w:rPr>
+          <w:color w:val="444444"/>
+          <w:lang w:val="en-US"/>
+        </w:rPr>
+        <w:t>ssh</w:t>
+      </w:r>
+      <w:proofErr w:type="spellEnd"/>
+      <w:r>
+        <w:rPr>
+          <w:color w:val="444444"/>
+          <w:lang w:val="en-US"/>
+        </w:rPr>
+        <w:t xml:space="preserve"> : </w:t>
+      </w:r>
+      <w:r>
+        <w:rPr>
+          <w:color w:val="444444"/>
+          <w:lang w:val="en-US"/>
+        </w:rPr>
+        <w:t>//</w:t>
+      </w:r>
+      <w:hyperlink r:id="rId6" w:history="1">
+        <w:r>
+          <w:rPr>
+            <w:rStyle w:val="Lienhypertexte"/>
+            <w:rFonts w:ascii="Consolas" w:hAnsi="Consolas" w:cs="Courier New"/>
+            <w:sz w:val="20"/>
+            <w:szCs w:val="20"/>
+            <w:shd w:val="clear" w:color="auto" w:fill="EFF0F1"/>
+            <w:lang w:val="en-US"/>
+          </w:rPr>
+          <w:t>git@github.com/username/repo.git</w:t>
+        </w:r>
+      </w:hyperlink>
+    </w:p>
+    <w:p>
+      <w:pPr>
+        <w:rPr>
+          <w:rFonts w:ascii="Consolas" w:hAnsi="Consolas" w:cs="Courier New"/>
+          <w:color w:val="242729"/>
+          <w:sz w:val="20"/>
+          <w:szCs w:val="20"/>
+          <w:shd w:val="clear" w:color="auto" w:fill="EFF0F1"/>
+          <w:lang w:val="en-US"/>
+        </w:rPr>
+      </w:pPr>
+      <w:proofErr w:type="spellStart"/>
+      <w:proofErr w:type="gramStart"/>
+      <w:r>
+        <w:rPr>
+          <w:rFonts w:ascii="Consolas" w:hAnsi="Consolas" w:cs="Courier New"/>
+          <w:color w:val="242729"/>
+          <w:sz w:val="20"/>
+          <w:szCs w:val="20"/>
+          <w:shd w:val="clear" w:color="auto" w:fill="EFF0F1"/>
+          <w:lang w:val="en-US"/>
+        </w:rPr>
+        <w:t>git</w:t>
+      </w:r>
+      <w:proofErr w:type="spellEnd"/>
+      <w:proofErr w:type="gramEnd"/>
+      <w:r>
+        <w:rPr>
+          <w:rFonts w:ascii="Consolas" w:hAnsi="Consolas" w:cs="Courier New"/>
+          <w:color w:val="242729"/>
+          <w:sz w:val="20"/>
+          <w:szCs w:val="20"/>
+          <w:shd w:val="clear" w:color="auto" w:fill="EFF0F1"/>
+          <w:lang w:val="en-US"/>
+        </w:rPr>
+        <w:t xml:space="preserve"> remote add </w:t>
+      </w:r>
+      <w:proofErr w:type="spellStart"/>
+      <w:r>
+        <w:rPr>
+          <w:rFonts w:ascii="Consolas" w:hAnsi="Consolas" w:cs="Courier New"/>
+          <w:color w:val="242729"/>
+          <w:sz w:val="20"/>
+          <w:szCs w:val="20"/>
+          <w:shd w:val="clear" w:color="auto" w:fill="EFF0F1"/>
+          <w:lang w:val="en-US"/>
+        </w:rPr>
+        <w:t>lila</w:t>
+      </w:r>
+      <w:proofErr w:type="spellEnd"/>
+      <w:r>
+        <w:rPr>
+          <w:rFonts w:ascii="Consolas" w:hAnsi="Consolas" w:cs="Courier New"/>
+          <w:color w:val="242729"/>
+          <w:sz w:val="20"/>
+          <w:szCs w:val="20"/>
+          <w:shd w:val="clear" w:color="auto" w:fill="EFF0F1"/>
+          <w:lang w:val="en-US"/>
+        </w:rPr>
+        <w:t xml:space="preserve">  ssh://git@github.com/username/repo.git</w:t>
+      </w:r>
+    </w:p>
+    <w:p>
+      <w:pPr>
+        <w:rPr>
+          <w:rFonts w:ascii="Consolas" w:hAnsi="Consolas" w:cs="Courier New"/>
+          <w:color w:val="242729"/>
+          <w:sz w:val="20"/>
+          <w:szCs w:val="20"/>
+          <w:shd w:val="clear" w:color="auto" w:fill="EFF0F1"/>
+        </w:rPr>
+      </w:pPr>
+      <w:proofErr w:type="gramStart"/>
+      <w:r>
+        <w:rPr>
+          <w:rFonts w:ascii="Consolas" w:hAnsi="Consolas" w:cs="Courier New"/>
+          <w:color w:val="242729"/>
+          <w:sz w:val="20"/>
+          <w:szCs w:val="20"/>
+          <w:shd w:val="clear" w:color="auto" w:fill="EFF0F1"/>
+        </w:rPr>
+        <w:t>git</w:t>
+      </w:r>
+      <w:proofErr w:type="gramEnd"/>
+      <w:r>
+        <w:rPr>
+          <w:rFonts w:ascii="Consolas" w:hAnsi="Consolas" w:cs="Courier New"/>
+          <w:color w:val="242729"/>
+          <w:sz w:val="20"/>
+          <w:szCs w:val="20"/>
+          <w:shd w:val="clear" w:color="auto" w:fill="EFF0F1"/>
+        </w:rPr>
+        <w:t xml:space="preserve"> pull </w:t>
+      </w:r>
+      <w:proofErr w:type="spellStart"/>
+      <w:r>
+        <w:rPr>
+          <w:rFonts w:ascii="Consolas" w:hAnsi="Consolas" w:cs="Courier New"/>
+          <w:color w:val="242729"/>
+          <w:sz w:val="20"/>
+          <w:szCs w:val="20"/>
+          <w:shd w:val="clear" w:color="auto" w:fill="EFF0F1"/>
+        </w:rPr>
+        <w:t>lila</w:t>
+      </w:r>
+      <w:proofErr w:type="spellEnd"/>
+      <w:r>
+        <w:rPr>
+          <w:rFonts w:ascii="Consolas" w:hAnsi="Consolas" w:cs="Courier New"/>
+          <w:color w:val="242729"/>
+          <w:sz w:val="20"/>
+          <w:szCs w:val="20"/>
+          <w:shd w:val="clear" w:color="auto" w:fill="EFF0F1"/>
+        </w:rPr>
+        <w:t xml:space="preserve"> master</w:t>
+      </w:r>
+      <w:r>
+        <w:rPr>
+          <w:rFonts w:ascii="Consolas" w:hAnsi="Consolas" w:cs="Courier New"/>
+          <w:color w:val="242729"/>
+          <w:sz w:val="20"/>
+          <w:szCs w:val="20"/>
+          <w:shd w:val="clear" w:color="auto" w:fill="EFF0F1"/>
+        </w:rPr>
+        <w:t xml:space="preserve"> : extraire les modifications du </w:t>
+      </w:r>
+      <w:proofErr w:type="spellStart"/>
+      <w:r>
+        <w:rPr>
+          <w:rFonts w:ascii="Consolas" w:hAnsi="Consolas" w:cs="Courier New"/>
+          <w:color w:val="242729"/>
+          <w:sz w:val="20"/>
+          <w:szCs w:val="20"/>
+          <w:shd w:val="clear" w:color="auto" w:fill="EFF0F1"/>
+        </w:rPr>
+        <w:t>depot</w:t>
+      </w:r>
+      <w:proofErr w:type="spellEnd"/>
+      <w:r>
+        <w:rPr>
+          <w:rFonts w:ascii="Consolas" w:hAnsi="Consolas" w:cs="Courier New"/>
+          <w:color w:val="242729"/>
+          <w:sz w:val="20"/>
+          <w:szCs w:val="20"/>
+          <w:shd w:val="clear" w:color="auto" w:fill="EFF0F1"/>
+        </w:rPr>
+        <w:t xml:space="preserve"> distant</w:t>
+      </w:r>
+    </w:p>
+    <w:p>
+      <w:pPr>
+        <w:rPr>
+          <w:rFonts w:ascii="Consolas" w:hAnsi="Consolas" w:cs="Courier New"/>
+          <w:color w:val="242729"/>
+          <w:sz w:val="20"/>
+          <w:szCs w:val="20"/>
+          <w:shd w:val="clear" w:color="auto" w:fill="EFF0F1"/>
+        </w:rPr>
+      </w:pPr>
+      <w:proofErr w:type="gramStart"/>
+      <w:r>
+        <w:rPr>
+          <w:rFonts w:ascii="Consolas" w:hAnsi="Consolas" w:cs="Courier New"/>
+          <w:color w:val="242729"/>
+          <w:sz w:val="20"/>
+          <w:szCs w:val="20"/>
+          <w:shd w:val="clear" w:color="auto" w:fill="EFF0F1"/>
+        </w:rPr>
+        <w:t>git</w:t>
+      </w:r>
+      <w:proofErr w:type="gramEnd"/>
+      <w:r>
+        <w:rPr>
+          <w:rFonts w:ascii="Consolas" w:hAnsi="Consolas" w:cs="Courier New"/>
+          <w:color w:val="242729"/>
+          <w:sz w:val="20"/>
+          <w:szCs w:val="20"/>
+          <w:shd w:val="clear" w:color="auto" w:fill="EFF0F1"/>
+        </w:rPr>
+        <w:t xml:space="preserve"> push </w:t>
+      </w:r>
+      <w:proofErr w:type="spellStart"/>
+      <w:r>
+        <w:rPr>
+          <w:rFonts w:ascii="Consolas" w:hAnsi="Consolas" w:cs="Courier New"/>
+          <w:color w:val="242729"/>
+          <w:sz w:val="20"/>
+          <w:szCs w:val="20"/>
+          <w:shd w:val="clear" w:color="auto" w:fill="EFF0F1"/>
+        </w:rPr>
+        <w:t>lila</w:t>
+      </w:r>
+      <w:proofErr w:type="spellEnd"/>
+      <w:r>
+        <w:rPr>
+          <w:rFonts w:ascii="Consolas" w:hAnsi="Consolas" w:cs="Courier New"/>
+          <w:color w:val="242729"/>
+          <w:sz w:val="20"/>
+          <w:szCs w:val="20"/>
+          <w:shd w:val="clear" w:color="auto" w:fill="EFF0F1"/>
+        </w:rPr>
+        <w:t xml:space="preserve"> master –f</w:t>
+      </w:r>
+      <w:r>
+        <w:rPr>
+          <w:rFonts w:ascii="Consolas" w:hAnsi="Consolas" w:cs="Courier New"/>
+          <w:color w:val="242729"/>
+          <w:sz w:val="20"/>
+          <w:szCs w:val="20"/>
+          <w:shd w:val="clear" w:color="auto" w:fill="EFF0F1"/>
+        </w:rPr>
+        <w:t xml:space="preserve"> : monter les modifications faites sur le </w:t>
+      </w:r>
+      <w:proofErr w:type="spellStart"/>
+      <w:r>
+        <w:rPr>
+          <w:rFonts w:ascii="Consolas" w:hAnsi="Consolas" w:cs="Courier New"/>
+          <w:color w:val="242729"/>
+          <w:sz w:val="20"/>
+          <w:szCs w:val="20"/>
+          <w:shd w:val="clear" w:color="auto" w:fill="EFF0F1"/>
+        </w:rPr>
+        <w:t>depot</w:t>
+      </w:r>
+      <w:proofErr w:type="spellEnd"/>
+      <w:r>
+        <w:rPr>
+          <w:rFonts w:ascii="Consolas" w:hAnsi="Consolas" w:cs="Courier New"/>
+          <w:color w:val="242729"/>
+          <w:sz w:val="20"/>
+          <w:szCs w:val="20"/>
+          <w:shd w:val="clear" w:color="auto" w:fill="EFF0F1"/>
+        </w:rPr>
+        <w:t xml:space="preserve"> local sur le </w:t>
+      </w:r>
+      <w:proofErr w:type="spellStart"/>
+      <w:r>
+        <w:rPr>
+          <w:rFonts w:ascii="Consolas" w:hAnsi="Consolas" w:cs="Courier New"/>
+          <w:color w:val="242729"/>
+          <w:sz w:val="20"/>
+          <w:szCs w:val="20"/>
+          <w:shd w:val="clear" w:color="auto" w:fill="EFF0F1"/>
+        </w:rPr>
+        <w:t>depot</w:t>
+      </w:r>
+      <w:proofErr w:type="spellEnd"/>
+      <w:r>
+        <w:rPr>
+          <w:rFonts w:ascii="Consolas" w:hAnsi="Consolas" w:cs="Courier New"/>
+          <w:color w:val="242729"/>
+          <w:sz w:val="20"/>
+          <w:szCs w:val="20"/>
+          <w:shd w:val="clear" w:color="auto" w:fill="EFF0F1"/>
+        </w:rPr>
+        <w:t xml:space="preserve"> distant</w:t>
       </w:r>
       <w:bookmarkStart w:id="0" w:name="_GoBack"/>
       <w:bookmarkEnd w:id="0"/>
     </w:p>
+    <w:p>
+      <w:pPr>
+        <w:rPr>
+          <w:rFonts w:ascii="Consolas" w:hAnsi="Consolas" w:cs="Courier New"/>
+          <w:color w:val="242729"/>
+          <w:sz w:val="20"/>
+          <w:szCs w:val="20"/>
+          <w:shd w:val="clear" w:color="auto" w:fill="EFF0F1"/>
+        </w:rPr>
+      </w:pPr>
+    </w:p>
+    <w:p>
+      <w:pPr>
+        <w:rPr>
+          <w:rFonts w:ascii="Consolas" w:hAnsi="Consolas" w:cs="Courier New"/>
+          <w:color w:val="242729"/>
+          <w:sz w:val="20"/>
+          <w:szCs w:val="20"/>
+          <w:shd w:val="clear" w:color="auto" w:fill="EFF0F1"/>
+          <w:lang w:val="en-US"/>
+        </w:rPr>
+      </w:pPr>
+      <w:proofErr w:type="spellStart"/>
+      <w:proofErr w:type="gramStart"/>
+      <w:r>
+        <w:rPr>
+          <w:rFonts w:ascii="Consolas" w:hAnsi="Consolas" w:cs="Courier New"/>
+          <w:color w:val="242729"/>
+          <w:sz w:val="20"/>
+          <w:szCs w:val="20"/>
+          <w:shd w:val="clear" w:color="auto" w:fill="EFF0F1"/>
+          <w:lang w:val="en-US"/>
+        </w:rPr>
+        <w:t>changement</w:t>
+      </w:r>
+      <w:proofErr w:type="spellEnd"/>
+      <w:proofErr w:type="gramEnd"/>
+      <w:r>
+        <w:rPr>
+          <w:rFonts w:ascii="Consolas" w:hAnsi="Consolas" w:cs="Courier New"/>
+          <w:color w:val="242729"/>
+          <w:sz w:val="20"/>
+          <w:szCs w:val="20"/>
+          <w:shd w:val="clear" w:color="auto" w:fill="EFF0F1"/>
+          <w:lang w:val="en-US"/>
+        </w:rPr>
+        <w:t xml:space="preserve"> local sur test.txt</w:t>
+      </w:r>
+    </w:p>
+    <w:p>
+      <w:pPr>
+        <w:rPr>
+          <w:rFonts w:ascii="Consolas" w:hAnsi="Consolas" w:cs="Courier New"/>
+          <w:color w:val="242729"/>
+          <w:sz w:val="20"/>
+          <w:szCs w:val="20"/>
+          <w:shd w:val="clear" w:color="auto" w:fill="EFF0F1"/>
+          <w:lang w:val="en-US"/>
+        </w:rPr>
+      </w:pPr>
+      <w:proofErr w:type="gramStart"/>
+      <w:r>
+        <w:rPr>
+          <w:rFonts w:ascii="Consolas" w:hAnsi="Consolas" w:cs="Courier New"/>
+          <w:color w:val="242729"/>
+          <w:sz w:val="20"/>
+          <w:szCs w:val="20"/>
+          <w:shd w:val="clear" w:color="auto" w:fill="EFF0F1"/>
+          <w:lang w:val="en-US"/>
+        </w:rPr>
+        <w:t>workflow :</w:t>
+      </w:r>
+      <w:proofErr w:type="gramEnd"/>
+    </w:p>
+    <w:p>
+      <w:pPr>
+        <w:rPr>
+          <w:rFonts w:ascii="Consolas" w:hAnsi="Consolas" w:cs="Courier New"/>
+          <w:color w:val="242729"/>
+          <w:sz w:val="20"/>
+          <w:szCs w:val="20"/>
+          <w:shd w:val="clear" w:color="auto" w:fill="EFF0F1"/>
+          <w:lang w:val="en-US"/>
+        </w:rPr>
+      </w:pPr>
+      <w:proofErr w:type="spellStart"/>
+      <w:proofErr w:type="gramStart"/>
+      <w:r>
+        <w:rPr>
+          <w:rFonts w:ascii="Consolas" w:hAnsi="Consolas" w:cs="Courier New"/>
+          <w:color w:val="242729"/>
+          <w:sz w:val="20"/>
+          <w:szCs w:val="20"/>
+          <w:shd w:val="clear" w:color="auto" w:fill="EFF0F1"/>
+          <w:lang w:val="en-US"/>
+        </w:rPr>
+        <w:t>git</w:t>
+      </w:r>
+      <w:proofErr w:type="spellEnd"/>
+      <w:proofErr w:type="gramEnd"/>
+      <w:r>
+        <w:rPr>
+          <w:rFonts w:ascii="Consolas" w:hAnsi="Consolas" w:cs="Courier New"/>
+          <w:color w:val="242729"/>
+          <w:sz w:val="20"/>
+          <w:szCs w:val="20"/>
+          <w:shd w:val="clear" w:color="auto" w:fill="EFF0F1"/>
+          <w:lang w:val="en-US"/>
+        </w:rPr>
+        <w:t xml:space="preserve"> status</w:t>
+      </w:r>
+    </w:p>
+    <w:p>
+      <w:pPr>
+        <w:rPr>
+          <w:rFonts w:ascii="Consolas" w:hAnsi="Consolas" w:cs="Courier New"/>
+          <w:color w:val="242729"/>
+          <w:sz w:val="20"/>
+          <w:szCs w:val="20"/>
+          <w:shd w:val="clear" w:color="auto" w:fill="EFF0F1"/>
+          <w:lang w:val="en-US"/>
+        </w:rPr>
+      </w:pPr>
+      <w:proofErr w:type="spellStart"/>
+      <w:proofErr w:type="gramStart"/>
+      <w:r>
+        <w:rPr>
+          <w:rFonts w:ascii="Consolas" w:hAnsi="Consolas" w:cs="Courier New"/>
+          <w:color w:val="242729"/>
+          <w:sz w:val="20"/>
+          <w:szCs w:val="20"/>
+          <w:shd w:val="clear" w:color="auto" w:fill="EFF0F1"/>
+          <w:lang w:val="en-US"/>
+        </w:rPr>
+        <w:t>git</w:t>
+      </w:r>
+      <w:proofErr w:type="spellEnd"/>
+      <w:proofErr w:type="gramEnd"/>
+      <w:r>
+        <w:rPr>
+          <w:rFonts w:ascii="Consolas" w:hAnsi="Consolas" w:cs="Courier New"/>
+          <w:color w:val="242729"/>
+          <w:sz w:val="20"/>
+          <w:szCs w:val="20"/>
+          <w:shd w:val="clear" w:color="auto" w:fill="EFF0F1"/>
+          <w:lang w:val="en-US"/>
+        </w:rPr>
+        <w:t xml:space="preserve"> diff</w:t>
+      </w:r>
+    </w:p>
+    <w:p>
+      <w:pPr>
+        <w:rPr>
+          <w:rFonts w:ascii="Consolas" w:hAnsi="Consolas" w:cs="Courier New"/>
+          <w:color w:val="242729"/>
+          <w:sz w:val="20"/>
+          <w:szCs w:val="20"/>
+          <w:shd w:val="clear" w:color="auto" w:fill="EFF0F1"/>
+          <w:lang w:val="en-US"/>
+        </w:rPr>
+      </w:pPr>
+      <w:proofErr w:type="spellStart"/>
+      <w:proofErr w:type="gramStart"/>
+      <w:r>
+        <w:rPr>
+          <w:rFonts w:ascii="Consolas" w:hAnsi="Consolas" w:cs="Courier New"/>
+          <w:color w:val="242729"/>
+          <w:sz w:val="20"/>
+          <w:szCs w:val="20"/>
+          <w:shd w:val="clear" w:color="auto" w:fill="EFF0F1"/>
+          <w:lang w:val="en-US"/>
+        </w:rPr>
+        <w:t>git</w:t>
+      </w:r>
+      <w:proofErr w:type="spellEnd"/>
+      <w:proofErr w:type="gramEnd"/>
+      <w:r>
+        <w:rPr>
+          <w:rFonts w:ascii="Consolas" w:hAnsi="Consolas" w:cs="Courier New"/>
+          <w:color w:val="242729"/>
+          <w:sz w:val="20"/>
+          <w:szCs w:val="20"/>
+          <w:shd w:val="clear" w:color="auto" w:fill="EFF0F1"/>
+          <w:lang w:val="en-US"/>
+        </w:rPr>
+        <w:t xml:space="preserve"> add –all</w:t>
+      </w:r>
+    </w:p>
+    <w:p>
+      <w:pPr>
+        <w:rPr>
+          <w:rFonts w:ascii="Consolas" w:hAnsi="Consolas" w:cs="Courier New"/>
+          <w:color w:val="242729"/>
+          <w:sz w:val="20"/>
+          <w:szCs w:val="20"/>
+          <w:shd w:val="clear" w:color="auto" w:fill="EFF0F1"/>
+          <w:lang w:val="en-US"/>
+        </w:rPr>
+      </w:pPr>
+      <w:proofErr w:type="spellStart"/>
+      <w:proofErr w:type="gramStart"/>
+      <w:r>
+        <w:rPr>
+          <w:rFonts w:ascii="Consolas" w:hAnsi="Consolas" w:cs="Courier New"/>
+          <w:color w:val="242729"/>
+          <w:sz w:val="20"/>
+          <w:szCs w:val="20"/>
+          <w:shd w:val="clear" w:color="auto" w:fill="EFF0F1"/>
+          <w:lang w:val="en-US"/>
+        </w:rPr>
+        <w:t>git</w:t>
+      </w:r>
+      <w:proofErr w:type="spellEnd"/>
+      <w:proofErr w:type="gramEnd"/>
+      <w:r>
+        <w:rPr>
+          <w:rFonts w:ascii="Consolas" w:hAnsi="Consolas" w:cs="Courier New"/>
+          <w:color w:val="242729"/>
+          <w:sz w:val="20"/>
+          <w:szCs w:val="20"/>
+          <w:shd w:val="clear" w:color="auto" w:fill="EFF0F1"/>
+          <w:lang w:val="en-US"/>
+        </w:rPr>
+        <w:t xml:space="preserve"> commit –am “message”</w:t>
+      </w:r>
+    </w:p>
+    <w:p>
+      <w:pPr>
+        <w:rPr>
+          <w:rFonts w:ascii="Arial" w:hAnsi="Arial" w:cs="Arial"/>
+          <w:color w:val="242729"/>
+          <w:sz w:val="23"/>
+          <w:szCs w:val="23"/>
+          <w:lang w:val="en-US"/>
+        </w:rPr>
+      </w:pPr>
+      <w:proofErr w:type="spellStart"/>
+      <w:proofErr w:type="gramStart"/>
+      <w:r>
+        <w:rPr>
+          <w:rFonts w:ascii="Consolas" w:hAnsi="Consolas" w:cs="Courier New"/>
+          <w:color w:val="242729"/>
+          <w:sz w:val="20"/>
+          <w:szCs w:val="20"/>
+          <w:shd w:val="clear" w:color="auto" w:fill="EFF0F1"/>
+          <w:lang w:val="en-US"/>
+        </w:rPr>
+        <w:t>git</w:t>
+      </w:r>
+      <w:proofErr w:type="spellEnd"/>
+      <w:proofErr w:type="gramEnd"/>
+      <w:r>
+        <w:rPr>
+          <w:rFonts w:ascii="Consolas" w:hAnsi="Consolas" w:cs="Courier New"/>
+          <w:color w:val="242729"/>
+          <w:sz w:val="20"/>
+          <w:szCs w:val="20"/>
+          <w:shd w:val="clear" w:color="auto" w:fill="EFF0F1"/>
+          <w:lang w:val="en-US"/>
+        </w:rPr>
+        <w:t xml:space="preserve"> push –f </w:t>
+      </w:r>
+      <w:proofErr w:type="spellStart"/>
+      <w:r>
+        <w:rPr>
+          <w:rFonts w:ascii="Consolas" w:hAnsi="Consolas" w:cs="Courier New"/>
+          <w:color w:val="242729"/>
+          <w:sz w:val="20"/>
+          <w:szCs w:val="20"/>
+          <w:shd w:val="clear" w:color="auto" w:fill="EFF0F1"/>
+          <w:lang w:val="en-US"/>
+        </w:rPr>
+        <w:t>lila</w:t>
+      </w:r>
+      <w:proofErr w:type="spellEnd"/>
+      <w:r>
+        <w:rPr>
+          <w:rFonts w:ascii="Consolas" w:hAnsi="Consolas" w:cs="Courier New"/>
+          <w:color w:val="242729"/>
+          <w:sz w:val="20"/>
+          <w:szCs w:val="20"/>
+          <w:shd w:val="clear" w:color="auto" w:fill="EFF0F1"/>
+          <w:lang w:val="en-US"/>
+        </w:rPr>
+        <w:t xml:space="preserve"> master</w:t>
+      </w:r>
+      <w:r>
+        <w:rPr>
+          <w:rFonts w:ascii="Arial" w:hAnsi="Arial" w:cs="Arial"/>
+          <w:color w:val="242729"/>
+          <w:sz w:val="23"/>
+          <w:szCs w:val="23"/>
+          <w:lang w:val="en-US"/>
+        </w:rPr>
+        <w:t>.</w:t>
+      </w:r>
+    </w:p>
+    <w:p>
+      <w:pPr>
+        <w:rPr>
+          <w:rFonts w:ascii="Arial" w:hAnsi="Arial" w:cs="Arial"/>
+          <w:color w:val="242729"/>
+          <w:sz w:val="23"/>
+          <w:szCs w:val="23"/>
+        </w:rPr>
+      </w:pPr>
+      <w:r>
+        <w:rPr>
+          <w:rFonts w:ascii="Arial" w:hAnsi="Arial" w:cs="Arial"/>
+          <w:color w:val="242729"/>
+          <w:sz w:val="23"/>
+          <w:szCs w:val="23"/>
+        </w:rPr>
+        <w:t>Changement distant sur test.txt :</w:t>
+      </w:r>
+    </w:p>
+    <w:p>
+      <w:pPr>
+        <w:rPr>
+          <w:rFonts w:ascii="Arial" w:hAnsi="Arial" w:cs="Arial"/>
+          <w:color w:val="242729"/>
+          <w:sz w:val="23"/>
+          <w:szCs w:val="23"/>
+        </w:rPr>
+      </w:pPr>
+      <w:r>
+        <w:rPr>
+          <w:rFonts w:ascii="Arial" w:hAnsi="Arial" w:cs="Arial"/>
+          <w:color w:val="242729"/>
+          <w:sz w:val="23"/>
+          <w:szCs w:val="23"/>
+        </w:rPr>
+        <w:t xml:space="preserve">Workflow </w:t>
+      </w:r>
+    </w:p>
+    <w:p>
+      <w:pPr>
+        <w:rPr>
+          <w:rFonts w:ascii="Arial" w:hAnsi="Arial" w:cs="Arial"/>
+          <w:color w:val="242729"/>
+          <w:sz w:val="23"/>
+          <w:szCs w:val="23"/>
+        </w:rPr>
+      </w:pPr>
+    </w:p>
+    <w:p>
+      <w:pPr>
+        <w:rPr>
+          <w:rFonts w:ascii="Arial" w:hAnsi="Arial" w:cs="Arial"/>
+          <w:color w:val="242729"/>
+          <w:sz w:val="23"/>
+          <w:szCs w:val="23"/>
+        </w:rPr>
+      </w:pPr>
+      <w:r>
+        <w:rPr>
+          <w:rFonts w:ascii="Arial" w:hAnsi="Arial" w:cs="Arial"/>
+          <w:color w:val="242729"/>
+          <w:sz w:val="23"/>
+          <w:szCs w:val="23"/>
+        </w:rPr>
+        <w:t xml:space="preserve">Git pull </w:t>
+      </w:r>
+      <w:proofErr w:type="spellStart"/>
+      <w:r>
+        <w:rPr>
+          <w:rFonts w:ascii="Arial" w:hAnsi="Arial" w:cs="Arial"/>
+          <w:color w:val="242729"/>
+          <w:sz w:val="23"/>
+          <w:szCs w:val="23"/>
+        </w:rPr>
+        <w:t>lila</w:t>
+      </w:r>
+      <w:proofErr w:type="spellEnd"/>
+      <w:r>
+        <w:rPr>
+          <w:rFonts w:ascii="Arial" w:hAnsi="Arial" w:cs="Arial"/>
+          <w:color w:val="242729"/>
+          <w:sz w:val="23"/>
+          <w:szCs w:val="23"/>
+        </w:rPr>
+        <w:t xml:space="preserve"> master</w:t>
+      </w:r>
+      <w:r>
+        <w:rPr>
+          <w:rFonts w:ascii="Arial" w:hAnsi="Arial" w:cs="Arial"/>
+          <w:color w:val="242729"/>
+          <w:sz w:val="23"/>
+          <w:szCs w:val="23"/>
+        </w:rPr>
+        <w:t xml:space="preserve"> : extraire les modifications faites sur le </w:t>
+      </w:r>
+      <w:proofErr w:type="spellStart"/>
+      <w:r>
+        <w:rPr>
+          <w:rFonts w:ascii="Arial" w:hAnsi="Arial" w:cs="Arial"/>
+          <w:color w:val="242729"/>
+          <w:sz w:val="23"/>
+          <w:szCs w:val="23"/>
+        </w:rPr>
+        <w:t>depot</w:t>
+      </w:r>
+      <w:proofErr w:type="spellEnd"/>
+      <w:r>
+        <w:rPr>
+          <w:rFonts w:ascii="Arial" w:hAnsi="Arial" w:cs="Arial"/>
+          <w:color w:val="242729"/>
+          <w:sz w:val="23"/>
+          <w:szCs w:val="23"/>
+        </w:rPr>
+        <w:t xml:space="preserve"> distant</w:t>
+      </w:r>
+    </w:p>
+    <w:p>
+      <w:pPr>
+        <w:rPr>
+          <w:rFonts w:ascii="Arial" w:hAnsi="Arial" w:cs="Arial"/>
+          <w:color w:val="242729"/>
+          <w:sz w:val="23"/>
+          <w:szCs w:val="23"/>
+        </w:rPr>
+      </w:pPr>
+    </w:p>
+    <w:p/>
     <w:sectPr>
       <w:pgSz w:w="11906" w:h="16838"/>
       <w:pgMar w:top="1417" w:right="1417" w:bottom="1417" w:left="1417" w:header="708" w:footer="708" w:gutter="0"/>
@@ -321,6 +1177,17 @@
       <w:szCs w:val="28"/>
     </w:rPr>
   </w:style>
+  <w:style w:type="character" w:styleId="Lienhypertexte">
+    <w:name w:val="Hyperlink"/>
+    <w:basedOn w:val="Policepardfaut"/>
+    <w:uiPriority w:val="99"/>
+    <w:unhideWhenUsed/>
+    <w:rsid w:val="002A2A58"/>
+    <w:rPr>
+      <w:color w:val="0000FF" w:themeColor="hyperlink"/>
+      <w:u w:val="single"/>
+    </w:rPr>
+  </w:style>
 </w:styles>
 </file>
 
@@ -586,6 +1453,17 @@
       <w:color w:val="365F91" w:themeColor="accent1" w:themeShade="BF"/>
       <w:sz w:val="28"/>
       <w:szCs w:val="28"/>
+    </w:rPr>
+  </w:style>
+  <w:style w:type="character" w:styleId="Lienhypertexte">
+    <w:name w:val="Hyperlink"/>
+    <w:basedOn w:val="Policepardfaut"/>
+    <w:uiPriority w:val="99"/>
+    <w:unhideWhenUsed/>
+    <w:rsid w:val="002A2A58"/>
+    <w:rPr>
+      <w:color w:val="0000FF" w:themeColor="hyperlink"/>
+      <w:u w:val="single"/>
     </w:rPr>
   </w:style>
 </w:styles>

</xml_diff>